<commit_message>
Group Report - Needs Testing Still
</commit_message>
<xml_diff>
--- a/Group1Report.docx
+++ b/Group1Report.docx
@@ -1,6 +1,6 @@
 
 <file path=word/document.xml><?xml version="1.0" encoding="utf-8"?>
-<w:document xmlns:wpc="http://schemas.microsoft.com/office/word/2010/wordprocessingCanvas" xmlns:cx="http://schemas.microsoft.com/office/drawing/2014/chartex" xmlns:mc="http://schemas.openxmlformats.org/markup-compatibility/2006" xmlns:o="urn:schemas-microsoft-com:office:office" xmlns:r="http://schemas.openxmlformats.org/officeDocument/2006/relationships" xmlns:m="http://schemas.openxmlformats.org/officeDocument/2006/math" xmlns:v="urn:schemas-microsoft-com:vml" xmlns:wp14="http://schemas.microsoft.com/office/word/2010/wordprocessingDrawing" xmlns:wp="http://schemas.openxmlformats.org/drawingml/2006/wordprocessingDrawing" xmlns:w10="urn:schemas-microsoft-com:office:word" xmlns:w="http://schemas.openxmlformats.org/wordprocessingml/2006/main" xmlns:w14="http://schemas.microsoft.com/office/word/2010/wordml" xmlns:w15="http://schemas.microsoft.com/office/word/2012/wordml" xmlns:w16se="http://schemas.microsoft.com/office/word/2015/wordml/symex" xmlns:wpg="http://schemas.microsoft.com/office/word/2010/wordprocessingGroup" xmlns:wpi="http://schemas.microsoft.com/office/word/2010/wordprocessingInk" xmlns:wne="http://schemas.microsoft.com/office/word/2006/wordml" xmlns:wps="http://schemas.microsoft.com/office/word/2010/wordprocessingShape" mc:Ignorable="w14 w15 w16se wp14">
+<w:document xmlns:wpc="http://schemas.microsoft.com/office/word/2010/wordprocessingCanvas" xmlns:cx="http://schemas.microsoft.com/office/drawing/2014/chartex" xmlns:cx1="http://schemas.microsoft.com/office/drawing/2015/9/8/chartex" xmlns:cx2="http://schemas.microsoft.com/office/drawing/2015/10/21/chartex" xmlns:cx3="http://schemas.microsoft.com/office/drawing/2016/5/9/chartex" xmlns:cx4="http://schemas.microsoft.com/office/drawing/2016/5/10/chartex" xmlns:cx5="http://schemas.microsoft.com/office/drawing/2016/5/11/chartex" xmlns:cx6="http://schemas.microsoft.com/office/drawing/2016/5/12/chartex" xmlns:cx7="http://schemas.microsoft.com/office/drawing/2016/5/13/chartex" xmlns:cx8="http://schemas.microsoft.com/office/drawing/2016/5/14/chartex" xmlns:mc="http://schemas.openxmlformats.org/markup-compatibility/2006" xmlns:aink="http://schemas.microsoft.com/office/drawing/2016/ink" xmlns:am3d="http://schemas.microsoft.com/office/drawing/2017/model3d" xmlns:o="urn:schemas-microsoft-com:office:office" xmlns:r="http://schemas.openxmlformats.org/officeDocument/2006/relationships" xmlns:m="http://schemas.openxmlformats.org/officeDocument/2006/math" xmlns:v="urn:schemas-microsoft-com:vml" xmlns:wp14="http://schemas.microsoft.com/office/word/2010/wordprocessingDrawing" xmlns:wp="http://schemas.openxmlformats.org/drawingml/2006/wordprocessingDrawing" xmlns:w10="urn:schemas-microsoft-com:office:word" xmlns:w="http://schemas.openxmlformats.org/wordprocessingml/2006/main" xmlns:w14="http://schemas.microsoft.com/office/word/2010/wordml" xmlns:w15="http://schemas.microsoft.com/office/word/2012/wordml" xmlns:w16cid="http://schemas.microsoft.com/office/word/2016/wordml/cid" xmlns:w16se="http://schemas.microsoft.com/office/word/2015/wordml/symex" xmlns:wpg="http://schemas.microsoft.com/office/word/2010/wordprocessingGroup" xmlns:wpi="http://schemas.microsoft.com/office/word/2010/wordprocessingInk" xmlns:wne="http://schemas.microsoft.com/office/word/2006/wordml" xmlns:wps="http://schemas.microsoft.com/office/word/2010/wordprocessingShape" mc:Ignorable="w14 w15 w16se w16cid wp14">
   <w:body>
     <w:p>
       <w:r>
@@ -30,7 +30,14 @@
         <w:t>/2018</w:t>
       </w:r>
     </w:p>
-    <w:p/>
+    <w:p>
+      <w:pPr>
+        <w:jc w:val="center"/>
+      </w:pPr>
+      <w:r>
+        <w:t>Term Project Report</w:t>
+      </w:r>
+    </w:p>
     <w:p>
       <w:pPr>
         <w:jc w:val="center"/>
@@ -68,7 +75,13 @@
         </w:numPr>
       </w:pPr>
       <w:r>
-        <w:t xml:space="preserve">Features a new user wizard that allows new users to create an account that comes with </w:t>
+        <w:t xml:space="preserve">Features a new user </w:t>
+      </w:r>
+      <w:r>
+        <w:t xml:space="preserve">dialog </w:t>
+      </w:r>
+      <w:r>
+        <w:t xml:space="preserve">that allows new users to create an account that comes with </w:t>
       </w:r>
       <w:r>
         <w:t>role-specific features, whether student, teacher, or parent.</w:t>
@@ -267,10 +280,7 @@
     <w:p>
       <w:r>
         <w:tab/>
-        <w:t>Possible classes f</w:t>
-      </w:r>
-      <w:r>
-        <w:t>rom specification:</w:t>
+        <w:t>After a noun search we came up with:</w:t>
       </w:r>
     </w:p>
     <w:p>
@@ -278,36 +288,15 @@
         <w:tab/>
       </w:r>
       <w:r>
-        <w:t>User,</w:t>
-      </w:r>
-      <w:r>
-        <w:t xml:space="preserve"> </w:t>
-      </w:r>
-      <w:r>
-        <w:t xml:space="preserve">Input, </w:t>
-      </w:r>
-      <w:r>
-        <w:t>Wizard, Account,</w:t>
-      </w:r>
-      <w:r>
-        <w:t xml:space="preserve"> </w:t>
-      </w:r>
-      <w:r>
-        <w:t>Teacher, Parent</w:t>
-      </w:r>
-      <w:r>
-        <w:t>, Student, Role</w:t>
-      </w:r>
-      <w:r>
-        <w:t xml:space="preserve">, Menu, Application, </w:t>
-      </w:r>
-      <w:proofErr w:type="spellStart"/>
-      <w:r>
-        <w:t>TeacherMenu</w:t>
-      </w:r>
-      <w:proofErr w:type="spellEnd"/>
-      <w:r>
-        <w:t xml:space="preserve">, Name, Score, </w:t>
+        <w:t xml:space="preserve">User, Login, </w:t>
+      </w:r>
+      <w:proofErr w:type="spellStart"/>
+      <w:r>
+        <w:t>UserName</w:t>
+      </w:r>
+      <w:proofErr w:type="spellEnd"/>
+      <w:r>
+        <w:t xml:space="preserve">, Input, Dialog, Account, Role, Feature, Student, Teacher, Parent, Menu, Application, Name, Score, </w:t>
       </w:r>
       <w:proofErr w:type="spellStart"/>
       <w:r>
@@ -315,53 +304,24 @@
       </w:r>
       <w:proofErr w:type="spellEnd"/>
       <w:r>
-        <w:t xml:space="preserve">, </w:t>
-      </w:r>
-      <w:proofErr w:type="spellStart"/>
-      <w:r>
-        <w:t>StudentMenu</w:t>
-      </w:r>
-      <w:proofErr w:type="spellEnd"/>
-      <w:r>
-        <w:t xml:space="preserve">, Quiz, </w:t>
-      </w:r>
-      <w:proofErr w:type="spellStart"/>
-      <w:r>
-        <w:t>QuestionGenerator</w:t>
-      </w:r>
-      <w:proofErr w:type="spellEnd"/>
-      <w:r>
-        <w:t xml:space="preserve">, Feedback, </w:t>
-      </w:r>
-      <w:proofErr w:type="spellStart"/>
-      <w:r>
-        <w:t>ParentMenu</w:t>
-      </w:r>
-      <w:proofErr w:type="spellEnd"/>
-      <w:r>
-        <w:t xml:space="preserve">, </w:t>
-      </w:r>
-      <w:proofErr w:type="spellStart"/>
-      <w:r>
-        <w:t>QuizWriter</w:t>
-      </w:r>
-      <w:proofErr w:type="spellEnd"/>
-      <w:r>
-        <w:t xml:space="preserve">, </w:t>
-      </w:r>
-      <w:proofErr w:type="spellStart"/>
-      <w:r>
-        <w:t>QuizReader</w:t>
-      </w:r>
-      <w:proofErr w:type="spellEnd"/>
-      <w:r>
-        <w:t>.</w:t>
+        <w:t xml:space="preserve">, Number, Quiz, Question, Subtraction, Addition, Multiplication, Division, Feedback, End, </w:t>
+      </w:r>
+      <w:proofErr w:type="spellStart"/>
+      <w:r>
+        <w:t>Abililty</w:t>
+      </w:r>
+      <w:proofErr w:type="spellEnd"/>
+      <w:r>
+        <w:t xml:space="preserve">, and Difficulty. </w:t>
       </w:r>
     </w:p>
     <w:p>
       <w:r>
         <w:tab/>
-        <w:t>After deliberation we reduced this list too:</w:t>
+        <w:t>After delibe</w:t>
+      </w:r>
+      <w:r>
+        <w:t>ration we reduced this list to:</w:t>
       </w:r>
     </w:p>
     <w:p>
@@ -370,48 +330,22 @@
         <w:t>User, Teacher, Parent</w:t>
       </w:r>
       <w:r>
-        <w:t xml:space="preserve">, Student, Menu, </w:t>
-      </w:r>
-      <w:proofErr w:type="spellStart"/>
-      <w:r>
-        <w:t>TeacherMenu</w:t>
-      </w:r>
-      <w:proofErr w:type="spellEnd"/>
-      <w:r>
         <w:t xml:space="preserve">, </w:t>
       </w:r>
-      <w:proofErr w:type="spellStart"/>
-      <w:r>
-        <w:t>StudentMenu</w:t>
-      </w:r>
-      <w:proofErr w:type="spellEnd"/>
-      <w:r>
-        <w:t xml:space="preserve">, Quiz, </w:t>
-      </w:r>
-      <w:proofErr w:type="spellStart"/>
-      <w:r>
-        <w:t>QuestionGenerator</w:t>
-      </w:r>
-      <w:proofErr w:type="spellEnd"/>
-      <w:r>
-        <w:t xml:space="preserve">, </w:t>
-      </w:r>
-      <w:proofErr w:type="spellStart"/>
-      <w:r>
-        <w:t>ParentMenu</w:t>
-      </w:r>
-      <w:proofErr w:type="spellEnd"/>
-      <w:r>
-        <w:t xml:space="preserve">. </w:t>
+      <w:r>
+        <w:t>and Student.</w:t>
+      </w:r>
+      <w:r>
+        <w:t xml:space="preserve"> </w:t>
       </w:r>
     </w:p>
     <w:p>
       <w:r>
         <w:tab/>
-        <w:t>We later added</w:t>
-      </w:r>
-      <w:r>
-        <w:t xml:space="preserve"> some additional classes</w:t>
+        <w:t>We</w:t>
+      </w:r>
+      <w:r>
+        <w:t xml:space="preserve"> added some additional (utility) classes</w:t>
       </w:r>
       <w:r>
         <w:t>:</w:t>
@@ -436,7 +370,7 @@
       </w:r>
       <w:proofErr w:type="spellStart"/>
       <w:r>
-        <w:t>StorageInterface</w:t>
+        <w:t>AnswerParser</w:t>
       </w:r>
       <w:proofErr w:type="spellEnd"/>
       <w:r>
@@ -444,10 +378,7 @@
       </w:r>
       <w:proofErr w:type="spellStart"/>
       <w:r>
-        <w:t>Answe</w:t>
-      </w:r>
-      <w:r>
-        <w:t>rParser</w:t>
+        <w:t>ProblemGenerator</w:t>
       </w:r>
       <w:proofErr w:type="spellEnd"/>
       <w:r>
@@ -455,7 +386,7 @@
       </w:r>
       <w:proofErr w:type="spellStart"/>
       <w:r>
-        <w:t>LoginMenu</w:t>
+        <w:t>UserData</w:t>
       </w:r>
       <w:proofErr w:type="spellEnd"/>
       <w:r>
@@ -463,40 +394,571 @@
       </w:r>
       <w:proofErr w:type="spellStart"/>
       <w:r>
-        <w:t>WizardMenu</w:t>
+        <w:t>UserInterface</w:t>
+      </w:r>
+      <w:proofErr w:type="spellEnd"/>
+      <w:r>
+        <w:t>, and lastly Main.</w:t>
+      </w:r>
+      <w:r>
+        <w:t xml:space="preserve"> </w:t>
+      </w:r>
+    </w:p>
+    <w:p>
+      <w:pPr>
+        <w:tabs>
+          <w:tab w:val="left" w:pos="720"/>
+          <w:tab w:val="left" w:pos="1440"/>
+          <w:tab w:val="left" w:pos="2160"/>
+          <w:tab w:val="left" w:pos="2880"/>
+          <w:tab w:val="left" w:pos="3600"/>
+          <w:tab w:val="left" w:pos="4320"/>
+          <w:tab w:val="left" w:pos="5040"/>
+          <w:tab w:val="left" w:pos="5760"/>
+          <w:tab w:val="left" w:pos="6534"/>
+        </w:tabs>
+      </w:pPr>
+      <w:r>
+        <w:t>CRC Cards:</w:t>
+      </w:r>
+    </w:p>
+    <w:p>
+      <w:pPr>
+        <w:tabs>
+          <w:tab w:val="left" w:pos="720"/>
+          <w:tab w:val="left" w:pos="1440"/>
+          <w:tab w:val="left" w:pos="2160"/>
+          <w:tab w:val="left" w:pos="2880"/>
+          <w:tab w:val="left" w:pos="3600"/>
+          <w:tab w:val="left" w:pos="4320"/>
+          <w:tab w:val="left" w:pos="5040"/>
+          <w:tab w:val="left" w:pos="5760"/>
+          <w:tab w:val="left" w:pos="6534"/>
+        </w:tabs>
+      </w:pPr>
+      <w:r>
+        <w:rPr>
+          <w:noProof/>
+        </w:rPr>
+        <w:drawing>
+          <wp:inline distT="0" distB="0" distL="0" distR="0" wp14:anchorId="6A686C49" wp14:editId="2BCA3F21">
+            <wp:extent cx="5943600" cy="3681095"/>
+            <wp:effectExtent l="0" t="0" r="0" b="0"/>
+            <wp:docPr id="3" name="Picture 3"/>
+            <wp:cNvGraphicFramePr>
+              <a:graphicFrameLocks xmlns:a="http://schemas.openxmlformats.org/drawingml/2006/main" noChangeAspect="1"/>
+            </wp:cNvGraphicFramePr>
+            <a:graphic xmlns:a="http://schemas.openxmlformats.org/drawingml/2006/main">
+              <a:graphicData uri="http://schemas.openxmlformats.org/drawingml/2006/picture">
+                <pic:pic xmlns:pic="http://schemas.openxmlformats.org/drawingml/2006/picture">
+                  <pic:nvPicPr>
+                    <pic:cNvPr id="1" name=""/>
+                    <pic:cNvPicPr/>
+                  </pic:nvPicPr>
+                  <pic:blipFill>
+                    <a:blip r:embed="rId6"/>
+                    <a:stretch>
+                      <a:fillRect/>
+                    </a:stretch>
+                  </pic:blipFill>
+                  <pic:spPr>
+                    <a:xfrm>
+                      <a:off x="0" y="0"/>
+                      <a:ext cx="5943600" cy="3681095"/>
+                    </a:xfrm>
+                    <a:prstGeom prst="rect">
+                      <a:avLst/>
+                    </a:prstGeom>
+                  </pic:spPr>
+                </pic:pic>
+              </a:graphicData>
+            </a:graphic>
+          </wp:inline>
+        </w:drawing>
+      </w:r>
+    </w:p>
+    <w:p>
+      <w:pPr>
+        <w:tabs>
+          <w:tab w:val="left" w:pos="720"/>
+          <w:tab w:val="left" w:pos="1440"/>
+          <w:tab w:val="left" w:pos="2160"/>
+          <w:tab w:val="left" w:pos="2880"/>
+          <w:tab w:val="left" w:pos="3600"/>
+          <w:tab w:val="left" w:pos="4320"/>
+          <w:tab w:val="left" w:pos="5040"/>
+          <w:tab w:val="left" w:pos="5760"/>
+          <w:tab w:val="left" w:pos="6534"/>
+        </w:tabs>
+      </w:pPr>
+      <w:r>
+        <w:rPr>
+          <w:noProof/>
+        </w:rPr>
+        <w:drawing>
+          <wp:inline distT="0" distB="0" distL="0" distR="0" wp14:anchorId="34C1B650" wp14:editId="15748DEC">
+            <wp:extent cx="5943600" cy="3420110"/>
+            <wp:effectExtent l="0" t="0" r="0" b="8890"/>
+            <wp:docPr id="4" name="Picture 4"/>
+            <wp:cNvGraphicFramePr>
+              <a:graphicFrameLocks xmlns:a="http://schemas.openxmlformats.org/drawingml/2006/main" noChangeAspect="1"/>
+            </wp:cNvGraphicFramePr>
+            <a:graphic xmlns:a="http://schemas.openxmlformats.org/drawingml/2006/main">
+              <a:graphicData uri="http://schemas.openxmlformats.org/drawingml/2006/picture">
+                <pic:pic xmlns:pic="http://schemas.openxmlformats.org/drawingml/2006/picture">
+                  <pic:nvPicPr>
+                    <pic:cNvPr id="1" name=""/>
+                    <pic:cNvPicPr/>
+                  </pic:nvPicPr>
+                  <pic:blipFill>
+                    <a:blip r:embed="rId7"/>
+                    <a:stretch>
+                      <a:fillRect/>
+                    </a:stretch>
+                  </pic:blipFill>
+                  <pic:spPr>
+                    <a:xfrm>
+                      <a:off x="0" y="0"/>
+                      <a:ext cx="5943600" cy="3420110"/>
+                    </a:xfrm>
+                    <a:prstGeom prst="rect">
+                      <a:avLst/>
+                    </a:prstGeom>
+                  </pic:spPr>
+                </pic:pic>
+              </a:graphicData>
+            </a:graphic>
+          </wp:inline>
+        </w:drawing>
+      </w:r>
+    </w:p>
+    <w:p>
+      <w:pPr>
+        <w:tabs>
+          <w:tab w:val="left" w:pos="720"/>
+          <w:tab w:val="left" w:pos="1440"/>
+          <w:tab w:val="left" w:pos="2160"/>
+          <w:tab w:val="left" w:pos="2880"/>
+          <w:tab w:val="left" w:pos="3600"/>
+          <w:tab w:val="left" w:pos="4320"/>
+          <w:tab w:val="left" w:pos="5040"/>
+          <w:tab w:val="left" w:pos="5760"/>
+          <w:tab w:val="left" w:pos="6534"/>
+        </w:tabs>
+      </w:pPr>
+      <w:r>
+        <w:rPr>
+          <w:noProof/>
+        </w:rPr>
+        <w:drawing>
+          <wp:inline distT="0" distB="0" distL="0" distR="0" wp14:anchorId="46212831" wp14:editId="7314EE52">
+            <wp:extent cx="5943600" cy="4425950"/>
+            <wp:effectExtent l="0" t="0" r="0" b="0"/>
+            <wp:docPr id="5" name="Picture 5"/>
+            <wp:cNvGraphicFramePr>
+              <a:graphicFrameLocks xmlns:a="http://schemas.openxmlformats.org/drawingml/2006/main" noChangeAspect="1"/>
+            </wp:cNvGraphicFramePr>
+            <a:graphic xmlns:a="http://schemas.openxmlformats.org/drawingml/2006/main">
+              <a:graphicData uri="http://schemas.openxmlformats.org/drawingml/2006/picture">
+                <pic:pic xmlns:pic="http://schemas.openxmlformats.org/drawingml/2006/picture">
+                  <pic:nvPicPr>
+                    <pic:cNvPr id="1" name=""/>
+                    <pic:cNvPicPr/>
+                  </pic:nvPicPr>
+                  <pic:blipFill>
+                    <a:blip r:embed="rId8"/>
+                    <a:stretch>
+                      <a:fillRect/>
+                    </a:stretch>
+                  </pic:blipFill>
+                  <pic:spPr>
+                    <a:xfrm>
+                      <a:off x="0" y="0"/>
+                      <a:ext cx="5943600" cy="4425950"/>
+                    </a:xfrm>
+                    <a:prstGeom prst="rect">
+                      <a:avLst/>
+                    </a:prstGeom>
+                  </pic:spPr>
+                </pic:pic>
+              </a:graphicData>
+            </a:graphic>
+          </wp:inline>
+        </w:drawing>
+      </w:r>
+    </w:p>
+    <w:p>
+      <w:pPr>
+        <w:tabs>
+          <w:tab w:val="left" w:pos="720"/>
+          <w:tab w:val="left" w:pos="1440"/>
+          <w:tab w:val="left" w:pos="2160"/>
+          <w:tab w:val="left" w:pos="2880"/>
+          <w:tab w:val="left" w:pos="3600"/>
+          <w:tab w:val="left" w:pos="4320"/>
+          <w:tab w:val="left" w:pos="5040"/>
+          <w:tab w:val="left" w:pos="5760"/>
+          <w:tab w:val="left" w:pos="6534"/>
+        </w:tabs>
+      </w:pPr>
+      <w:r>
+        <w:rPr>
+          <w:noProof/>
+        </w:rPr>
+        <w:drawing>
+          <wp:inline distT="0" distB="0" distL="0" distR="0" wp14:anchorId="0BB0A660" wp14:editId="6352AEB7">
+            <wp:extent cx="5943600" cy="4482465"/>
+            <wp:effectExtent l="0" t="0" r="0" b="0"/>
+            <wp:docPr id="6" name="Picture 6"/>
+            <wp:cNvGraphicFramePr>
+              <a:graphicFrameLocks xmlns:a="http://schemas.openxmlformats.org/drawingml/2006/main" noChangeAspect="1"/>
+            </wp:cNvGraphicFramePr>
+            <a:graphic xmlns:a="http://schemas.openxmlformats.org/drawingml/2006/main">
+              <a:graphicData uri="http://schemas.openxmlformats.org/drawingml/2006/picture">
+                <pic:pic xmlns:pic="http://schemas.openxmlformats.org/drawingml/2006/picture">
+                  <pic:nvPicPr>
+                    <pic:cNvPr id="1" name=""/>
+                    <pic:cNvPicPr/>
+                  </pic:nvPicPr>
+                  <pic:blipFill>
+                    <a:blip r:embed="rId9"/>
+                    <a:stretch>
+                      <a:fillRect/>
+                    </a:stretch>
+                  </pic:blipFill>
+                  <pic:spPr>
+                    <a:xfrm>
+                      <a:off x="0" y="0"/>
+                      <a:ext cx="5943600" cy="4482465"/>
+                    </a:xfrm>
+                    <a:prstGeom prst="rect">
+                      <a:avLst/>
+                    </a:prstGeom>
+                  </pic:spPr>
+                </pic:pic>
+              </a:graphicData>
+            </a:graphic>
+          </wp:inline>
+        </w:drawing>
+      </w:r>
+    </w:p>
+    <w:p>
+      <w:pPr>
+        <w:tabs>
+          <w:tab w:val="left" w:pos="720"/>
+          <w:tab w:val="left" w:pos="1440"/>
+          <w:tab w:val="left" w:pos="2160"/>
+          <w:tab w:val="left" w:pos="2880"/>
+          <w:tab w:val="left" w:pos="3600"/>
+          <w:tab w:val="left" w:pos="4320"/>
+          <w:tab w:val="left" w:pos="5040"/>
+          <w:tab w:val="left" w:pos="5760"/>
+          <w:tab w:val="left" w:pos="6534"/>
+        </w:tabs>
+      </w:pPr>
+      <w:r>
+        <w:t>UML Diagram:</w:t>
+      </w:r>
+    </w:p>
+    <w:p>
+      <w:pPr>
+        <w:tabs>
+          <w:tab w:val="left" w:pos="720"/>
+          <w:tab w:val="left" w:pos="1440"/>
+          <w:tab w:val="left" w:pos="2160"/>
+          <w:tab w:val="left" w:pos="2880"/>
+          <w:tab w:val="left" w:pos="3600"/>
+          <w:tab w:val="left" w:pos="4320"/>
+          <w:tab w:val="left" w:pos="5040"/>
+          <w:tab w:val="left" w:pos="5760"/>
+          <w:tab w:val="left" w:pos="6534"/>
+        </w:tabs>
+      </w:pPr>
+      <w:r>
+        <w:rPr>
+          <w:noProof/>
+        </w:rPr>
+        <w:drawing>
+          <wp:inline distT="0" distB="0" distL="0" distR="0" wp14:anchorId="5B034100" wp14:editId="677EACB5">
+            <wp:extent cx="5943600" cy="5775325"/>
+            <wp:effectExtent l="0" t="0" r="0" b="0"/>
+            <wp:docPr id="7" name="Picture 7"/>
+            <wp:cNvGraphicFramePr>
+              <a:graphicFrameLocks xmlns:a="http://schemas.openxmlformats.org/drawingml/2006/main" noChangeAspect="1"/>
+            </wp:cNvGraphicFramePr>
+            <a:graphic xmlns:a="http://schemas.openxmlformats.org/drawingml/2006/main">
+              <a:graphicData uri="http://schemas.openxmlformats.org/drawingml/2006/picture">
+                <pic:pic xmlns:pic="http://schemas.openxmlformats.org/drawingml/2006/picture">
+                  <pic:nvPicPr>
+                    <pic:cNvPr id="1" name=""/>
+                    <pic:cNvPicPr/>
+                  </pic:nvPicPr>
+                  <pic:blipFill>
+                    <a:blip r:embed="rId10"/>
+                    <a:stretch>
+                      <a:fillRect/>
+                    </a:stretch>
+                  </pic:blipFill>
+                  <pic:spPr>
+                    <a:xfrm>
+                      <a:off x="0" y="0"/>
+                      <a:ext cx="5943600" cy="5775325"/>
+                    </a:xfrm>
+                    <a:prstGeom prst="rect">
+                      <a:avLst/>
+                    </a:prstGeom>
+                  </pic:spPr>
+                </pic:pic>
+              </a:graphicData>
+            </a:graphic>
+          </wp:inline>
+        </w:drawing>
+      </w:r>
+    </w:p>
+    <w:p>
+      <w:pPr>
+        <w:tabs>
+          <w:tab w:val="left" w:pos="720"/>
+          <w:tab w:val="left" w:pos="1440"/>
+          <w:tab w:val="left" w:pos="2160"/>
+          <w:tab w:val="left" w:pos="2880"/>
+          <w:tab w:val="left" w:pos="3600"/>
+          <w:tab w:val="left" w:pos="4320"/>
+          <w:tab w:val="left" w:pos="5040"/>
+          <w:tab w:val="left" w:pos="5760"/>
+          <w:tab w:val="left" w:pos="6534"/>
+        </w:tabs>
+      </w:pPr>
+    </w:p>
+    <w:p>
+      <w:pPr>
+        <w:jc w:val="center"/>
+      </w:pPr>
+      <w:r>
+        <w:t>Implementation process:</w:t>
+      </w:r>
+    </w:p>
+    <w:p>
+      <w:r>
+        <w:tab/>
+        <w:t xml:space="preserve">From here we started by dividing up the labor. The </w:t>
+      </w:r>
+      <w:proofErr w:type="spellStart"/>
+      <w:r>
+        <w:t>AnswerParser</w:t>
+      </w:r>
+      <w:proofErr w:type="spellEnd"/>
+      <w:r>
+        <w:t xml:space="preserve"> class went to Anthony, the </w:t>
+      </w:r>
+      <w:proofErr w:type="spellStart"/>
+      <w:r>
+        <w:t>UserData</w:t>
+      </w:r>
+      <w:proofErr w:type="spellEnd"/>
+      <w:r>
+        <w:t xml:space="preserve"> class </w:t>
+      </w:r>
+      <w:r>
+        <w:t xml:space="preserve">went to Johnathan, the </w:t>
+      </w:r>
+      <w:proofErr w:type="spellStart"/>
+      <w:r>
+        <w:t>ProblemGenerator</w:t>
+      </w:r>
+      <w:proofErr w:type="spellEnd"/>
+      <w:r>
+        <w:t xml:space="preserve"> class went to </w:t>
+      </w:r>
+      <w:proofErr w:type="spellStart"/>
+      <w:r>
+        <w:t>Maxmilian</w:t>
       </w:r>
       <w:proofErr w:type="spellEnd"/>
       <w:r>
         <w:t>,</w:t>
       </w:r>
       <w:r>
-        <w:t xml:space="preserve"> Message.</w:t>
-      </w:r>
-      <w:r>
         <w:t xml:space="preserve"> </w:t>
       </w:r>
-    </w:p>
-    <w:p>
-      <w:pPr>
-        <w:jc w:val="both"/>
-      </w:pPr>
-    </w:p>
-    <w:p>
-      <w:pPr>
-        <w:jc w:val="center"/>
-      </w:pPr>
-      <w:r>
-        <w:t>Implementation process:</w:t>
-      </w:r>
-    </w:p>
-    <w:p>
-      <w:pPr>
-        <w:jc w:val="center"/>
-      </w:pPr>
+      <w:r>
+        <w:t>and lastly, the</w:t>
+      </w:r>
+      <w:r>
+        <w:t xml:space="preserve"> </w:t>
+      </w:r>
+      <w:proofErr w:type="spellStart"/>
+      <w:r>
+        <w:t>UserInterface</w:t>
+      </w:r>
+      <w:proofErr w:type="spellEnd"/>
+      <w:r>
+        <w:t xml:space="preserve"> class </w:t>
+      </w:r>
+      <w:r>
+        <w:t>and the User class, along with its subclasses, the Teacher, Parent, and Student classes, went to Stephen</w:t>
+      </w:r>
+      <w:r>
+        <w:t xml:space="preserve">. Most of these roles and responsibilities did change and evolve as the project went on. These changes included the </w:t>
+      </w:r>
+      <w:proofErr w:type="spellStart"/>
+      <w:r>
+        <w:t>UserInterface</w:t>
+      </w:r>
+      <w:proofErr w:type="spellEnd"/>
+      <w:r>
+        <w:t xml:space="preserve"> class being co-written by </w:t>
+      </w:r>
+      <w:proofErr w:type="spellStart"/>
+      <w:r>
+        <w:t>Maxmilian</w:t>
+      </w:r>
+      <w:proofErr w:type="spellEnd"/>
+      <w:r>
+        <w:t xml:space="preserve"> and Stephen and the </w:t>
+      </w:r>
+      <w:proofErr w:type="spellStart"/>
+      <w:r>
+        <w:t>UserData</w:t>
+      </w:r>
+      <w:proofErr w:type="spellEnd"/>
+      <w:r>
+        <w:t xml:space="preserve"> class being co-written by Johnathan and Stephen. </w:t>
+      </w:r>
+      <w:r>
+        <w:tab/>
+      </w:r>
+    </w:p>
+    <w:p>
+      <w:r>
+        <w:tab/>
+        <w:t>The roles of classes changed as well</w:t>
+      </w:r>
+      <w:r>
+        <w:t xml:space="preserve">. Originally, the </w:t>
+      </w:r>
+      <w:proofErr w:type="spellStart"/>
+      <w:r>
+        <w:t>UserData</w:t>
+      </w:r>
+      <w:proofErr w:type="spellEnd"/>
+      <w:r>
+        <w:t xml:space="preserve"> class was only going to manage the input and output from the permanent storage file only: There was going to be no temporary storage. We later changed our mind when we saw that the temporary storage was going to be easier to work with directly than the permanent storage; so, the </w:t>
+      </w:r>
+      <w:proofErr w:type="spellStart"/>
+      <w:r>
+        <w:t>UserData</w:t>
+      </w:r>
+      <w:proofErr w:type="spellEnd"/>
+      <w:r>
+        <w:t xml:space="preserve"> class naturally took on that new task. </w:t>
+      </w:r>
+      <w:r>
+        <w:t xml:space="preserve">The </w:t>
+      </w:r>
+      <w:proofErr w:type="spellStart"/>
+      <w:r>
+        <w:t>UserInterface</w:t>
+      </w:r>
+      <w:proofErr w:type="spellEnd"/>
+      <w:r>
+        <w:t xml:space="preserve"> is perhaps the most dramatic example of change in this project, as we had to do a complete overhaul</w:t>
+      </w:r>
+      <w:r>
+        <w:t xml:space="preserve"> on that </w:t>
+      </w:r>
+      <w:proofErr w:type="gramStart"/>
+      <w:r>
+        <w:t>particular class</w:t>
+      </w:r>
+      <w:proofErr w:type="gramEnd"/>
+      <w:r>
+        <w:t xml:space="preserve">, headed up by </w:t>
+      </w:r>
+      <w:proofErr w:type="spellStart"/>
+      <w:r>
+        <w:t>Maxmilian</w:t>
+      </w:r>
+      <w:proofErr w:type="spellEnd"/>
+      <w:r>
+        <w:t xml:space="preserve">, to transfer functionality from what was originally </w:t>
+      </w:r>
+      <w:r>
+        <w:t xml:space="preserve">going to be </w:t>
+      </w:r>
+      <w:r>
+        <w:t xml:space="preserve">scores of dialog classes into dialog methods located inside of </w:t>
+      </w:r>
+      <w:proofErr w:type="spellStart"/>
+      <w:r>
+        <w:t>UserInt</w:t>
+      </w:r>
+      <w:r>
+        <w:t>erface</w:t>
+      </w:r>
+      <w:proofErr w:type="spellEnd"/>
+      <w:r>
+        <w:t xml:space="preserve">. Our reasoning was that the dialog classes, needing to be able to transfer data to and from the </w:t>
+      </w:r>
+      <w:proofErr w:type="spellStart"/>
+      <w:r>
+        <w:t>UserInterface</w:t>
+      </w:r>
+      <w:proofErr w:type="spellEnd"/>
+      <w:r>
+        <w:t xml:space="preserve">, created an enormous volume of dependencies and that we would be better off without them. Overall, the change streamlined the code, making it easier to manage and read. </w:t>
+      </w:r>
+    </w:p>
+    <w:p>
+      <w:r>
+        <w:tab/>
+        <w:t xml:space="preserve">Inheritance was yet another thing we had to consider, as previously mentioned we originally were going to keep all the data in the file strictly; </w:t>
+      </w:r>
+      <w:proofErr w:type="gramStart"/>
+      <w:r>
+        <w:t>but yet</w:t>
+      </w:r>
+      <w:proofErr w:type="gramEnd"/>
+      <w:r>
+        <w:t xml:space="preserve">, another factor that changed our minds was when we had to remove the dialog classes along with their class hierarchy. We </w:t>
+      </w:r>
+      <w:r>
+        <w:t xml:space="preserve">could not think of anything else besides the User class hierarchy to demonstrate inheritance after removing the dialog classes, it worked well though, because we already had built </w:t>
+      </w:r>
+      <w:proofErr w:type="gramStart"/>
+      <w:r>
+        <w:t>all of</w:t>
+      </w:r>
+      <w:proofErr w:type="gramEnd"/>
+      <w:r>
+        <w:t xml:space="preserve"> the User classes. </w:t>
+      </w:r>
+    </w:p>
+    <w:p>
+      <w:r>
+        <w:tab/>
+      </w:r>
       <w:bookmarkStart w:id="0" w:name="_GoBack"/>
       <w:bookmarkEnd w:id="0"/>
       <w:r>
+        <w:t xml:space="preserve"> </w:t>
+      </w:r>
+    </w:p>
+    <w:p>
+      <w:pPr>
+        <w:jc w:val="center"/>
+      </w:pPr>
+      <w:r>
         <w:t>Testing process:</w:t>
+      </w:r>
+    </w:p>
+    <w:p>
+      <w:r>
+        <w:tab/>
+        <w:t>Rather late in the process we decided to do</w:t>
+      </w:r>
+      <w:r>
+        <w:t xml:space="preserve"> our testing with group 4, fortunately fitting them in just in time. </w:t>
       </w:r>
     </w:p>
     <w:p/>
@@ -511,7 +973,7 @@
 </file>
 
 <file path=word/numbering.xml><?xml version="1.0" encoding="utf-8"?>
-<w:numbering xmlns:wpc="http://schemas.microsoft.com/office/word/2010/wordprocessingCanvas" xmlns:cx="http://schemas.microsoft.com/office/drawing/2014/chartex" xmlns:mc="http://schemas.openxmlformats.org/markup-compatibility/2006" xmlns:o="urn:schemas-microsoft-com:office:office" xmlns:r="http://schemas.openxmlformats.org/officeDocument/2006/relationships" xmlns:m="http://schemas.openxmlformats.org/officeDocument/2006/math" xmlns:v="urn:schemas-microsoft-com:vml" xmlns:wp14="http://schemas.microsoft.com/office/word/2010/wordprocessingDrawing" xmlns:wp="http://schemas.openxmlformats.org/drawingml/2006/wordprocessingDrawing" xmlns:w10="urn:schemas-microsoft-com:office:word" xmlns:w="http://schemas.openxmlformats.org/wordprocessingml/2006/main" xmlns:w14="http://schemas.microsoft.com/office/word/2010/wordml" xmlns:w15="http://schemas.microsoft.com/office/word/2012/wordml" xmlns:w16se="http://schemas.microsoft.com/office/word/2015/wordml/symex" xmlns:wpg="http://schemas.microsoft.com/office/word/2010/wordprocessingGroup" xmlns:wpi="http://schemas.microsoft.com/office/word/2010/wordprocessingInk" xmlns:wne="http://schemas.microsoft.com/office/word/2006/wordml" xmlns:wps="http://schemas.microsoft.com/office/word/2010/wordprocessingShape" mc:Ignorable="w14 w15 w16se wp14">
+<w:numbering xmlns:wpc="http://schemas.microsoft.com/office/word/2010/wordprocessingCanvas" xmlns:cx="http://schemas.microsoft.com/office/drawing/2014/chartex" xmlns:cx1="http://schemas.microsoft.com/office/drawing/2015/9/8/chartex" xmlns:cx2="http://schemas.microsoft.com/office/drawing/2015/10/21/chartex" xmlns:cx3="http://schemas.microsoft.com/office/drawing/2016/5/9/chartex" xmlns:cx4="http://schemas.microsoft.com/office/drawing/2016/5/10/chartex" xmlns:cx5="http://schemas.microsoft.com/office/drawing/2016/5/11/chartex" xmlns:cx6="http://schemas.microsoft.com/office/drawing/2016/5/12/chartex" xmlns:cx7="http://schemas.microsoft.com/office/drawing/2016/5/13/chartex" xmlns:cx8="http://schemas.microsoft.com/office/drawing/2016/5/14/chartex" xmlns:mc="http://schemas.openxmlformats.org/markup-compatibility/2006" xmlns:aink="http://schemas.microsoft.com/office/drawing/2016/ink" xmlns:am3d="http://schemas.microsoft.com/office/drawing/2017/model3d" xmlns:o="urn:schemas-microsoft-com:office:office" xmlns:r="http://schemas.openxmlformats.org/officeDocument/2006/relationships" xmlns:m="http://schemas.openxmlformats.org/officeDocument/2006/math" xmlns:v="urn:schemas-microsoft-com:vml" xmlns:wp14="http://schemas.microsoft.com/office/word/2010/wordprocessingDrawing" xmlns:wp="http://schemas.openxmlformats.org/drawingml/2006/wordprocessingDrawing" xmlns:w10="urn:schemas-microsoft-com:office:word" xmlns:w="http://schemas.openxmlformats.org/wordprocessingml/2006/main" xmlns:w14="http://schemas.microsoft.com/office/word/2010/wordml" xmlns:w15="http://schemas.microsoft.com/office/word/2012/wordml" xmlns:w16cid="http://schemas.microsoft.com/office/word/2016/wordml/cid" xmlns:w16se="http://schemas.microsoft.com/office/word/2015/wordml/symex" xmlns:wpg="http://schemas.microsoft.com/office/word/2010/wordprocessingGroup" xmlns:wpi="http://schemas.microsoft.com/office/word/2010/wordprocessingInk" xmlns:wne="http://schemas.microsoft.com/office/word/2006/wordml" xmlns:wps="http://schemas.microsoft.com/office/word/2010/wordprocessingShape" mc:Ignorable="w14 w15 w16se w16cid wp14">
   <w:abstractNum w:abstractNumId="0" w15:restartNumberingAfterBreak="0">
     <w:nsid w:val="1A074651"/>
     <w:multiLevelType w:val="hybridMultilevel"/>
@@ -816,7 +1278,7 @@
 </file>
 
 <file path=word/styles.xml><?xml version="1.0" encoding="utf-8"?>
-<w:styles xmlns:mc="http://schemas.openxmlformats.org/markup-compatibility/2006" xmlns:r="http://schemas.openxmlformats.org/officeDocument/2006/relationships" xmlns:w="http://schemas.openxmlformats.org/wordprocessingml/2006/main" xmlns:w14="http://schemas.microsoft.com/office/word/2010/wordml" xmlns:w15="http://schemas.microsoft.com/office/word/2012/wordml" xmlns:w16se="http://schemas.microsoft.com/office/word/2015/wordml/symex" mc:Ignorable="w14 w15 w16se">
+<w:styles xmlns:mc="http://schemas.openxmlformats.org/markup-compatibility/2006" xmlns:r="http://schemas.openxmlformats.org/officeDocument/2006/relationships" xmlns:w="http://schemas.openxmlformats.org/wordprocessingml/2006/main" xmlns:w14="http://schemas.microsoft.com/office/word/2010/wordml" xmlns:w15="http://schemas.microsoft.com/office/word/2012/wordml" xmlns:w16cid="http://schemas.microsoft.com/office/word/2016/wordml/cid" xmlns:w16se="http://schemas.microsoft.com/office/word/2015/wordml/symex" mc:Ignorable="w14 w15 w16se w16cid">
   <w:docDefaults>
     <w:rPrDefault>
       <w:rPr>
@@ -832,7 +1294,7 @@
       </w:pPr>
     </w:pPrDefault>
   </w:docDefaults>
-  <w:latentStyles w:defLockedState="0" w:defUIPriority="99" w:defSemiHidden="0" w:defUnhideWhenUsed="0" w:defQFormat="0" w:count="371">
+  <w:latentStyles w:defLockedState="0" w:defUIPriority="99" w:defSemiHidden="0" w:defUnhideWhenUsed="0" w:defQFormat="0" w:count="375">
     <w:lsdException w:name="Normal" w:uiPriority="0" w:qFormat="1"/>
     <w:lsdException w:name="heading 1" w:uiPriority="9" w:qFormat="1"/>
     <w:lsdException w:name="heading 2" w:semiHidden="1" w:uiPriority="9" w:unhideWhenUsed="1" w:qFormat="1"/>
@@ -938,7 +1400,6 @@
     <w:lsdException w:name="HTML Sample" w:semiHidden="1" w:unhideWhenUsed="1"/>
     <w:lsdException w:name="HTML Typewriter" w:semiHidden="1" w:unhideWhenUsed="1"/>
     <w:lsdException w:name="HTML Variable" w:semiHidden="1" w:unhideWhenUsed="1"/>
-    <w:lsdException w:name="Normal Table" w:semiHidden="1" w:unhideWhenUsed="1"/>
     <w:lsdException w:name="annotation subject" w:semiHidden="1" w:unhideWhenUsed="1"/>
     <w:lsdException w:name="No List" w:semiHidden="1" w:unhideWhenUsed="1"/>
     <w:lsdException w:name="Outline List 1" w:semiHidden="1" w:unhideWhenUsed="1"/>
@@ -982,10 +1443,8 @@
     <w:lsdException w:name="Table Elegant" w:semiHidden="1" w:unhideWhenUsed="1"/>
     <w:lsdException w:name="Table Professional" w:semiHidden="1" w:unhideWhenUsed="1"/>
     <w:lsdException w:name="Table Subtle 1" w:semiHidden="1" w:unhideWhenUsed="1"/>
-    <w:lsdException w:name="Table Subtle 2" w:semiHidden="1" w:unhideWhenUsed="1"/>
     <w:lsdException w:name="Table Web 1" w:semiHidden="1" w:unhideWhenUsed="1"/>
     <w:lsdException w:name="Table Web 2" w:semiHidden="1" w:unhideWhenUsed="1"/>
-    <w:lsdException w:name="Table Web 3" w:semiHidden="1" w:unhideWhenUsed="1"/>
     <w:lsdException w:name="Balloon Text" w:semiHidden="1" w:unhideWhenUsed="1"/>
     <w:lsdException w:name="Table Grid" w:uiPriority="39"/>
     <w:lsdException w:name="Table Theme" w:semiHidden="1" w:unhideWhenUsed="1"/>
@@ -1204,6 +1663,10 @@
     <w:lsdException w:name="List Table 5 Dark Accent 6" w:uiPriority="50"/>
     <w:lsdException w:name="List Table 6 Colorful Accent 6" w:uiPriority="51"/>
     <w:lsdException w:name="List Table 7 Colorful Accent 6" w:uiPriority="52"/>
+    <w:lsdException w:name="Mention" w:semiHidden="1" w:unhideWhenUsed="1"/>
+    <w:lsdException w:name="Smart Hyperlink" w:semiHidden="1" w:unhideWhenUsed="1"/>
+    <w:lsdException w:name="Hashtag" w:semiHidden="1" w:unhideWhenUsed="1"/>
+    <w:lsdException w:name="Unresolved Mention" w:semiHidden="1" w:unhideWhenUsed="1"/>
   </w:latentStyles>
   <w:style w:type="paragraph" w:default="1" w:styleId="Normal">
     <w:name w:val="Normal"/>

</xml_diff>